<commit_message>
Added instructions to install Git and clarified vendor libraries installation.
</commit_message>
<xml_diff>
--- a/FrcProgrammingSoftwareInstallation.docx
+++ b/FrcProgrammingSoftwareInstallation.docx
@@ -576,6 +576,27 @@
       <w:r>
         <w:rPr>
           <w:b/>
+        </w:rPr>
+        <w:t>Git Command Line Tools</w:t>
+      </w:r>
+      <w:r>
+        <w:rPr>
+          <w:bCs/>
+        </w:rPr>
+        <w:t>: Git command line tools (plug-in for Visual Studio Code)</w:t>
+      </w:r>
+    </w:p>
+    <w:p>
+      <w:pPr>
+        <w:pStyle w:val="ListParagraph"/>
+        <w:numPr>
+          <w:ilvl w:val="0"/>
+          <w:numId w:val="3"/>
+        </w:numPr>
+      </w:pPr>
+      <w:r>
+        <w:rPr>
+          <w:b/>
           <w:bCs/>
         </w:rPr>
         <w:t>FRC Game Tools</w:t>
@@ -725,6 +746,33 @@
         <w:pStyle w:val="Heading1"/>
       </w:pPr>
       <w:r>
+        <w:t>Git Command Line Tools</w:t>
+      </w:r>
+    </w:p>
+    <w:p>
+      <w:r>
+        <w:t xml:space="preserve">Git command line tools allow you to perform Git operations within Visual Studio Code. You can download and install them </w:t>
+      </w:r>
+      <w:r>
+        <w:t xml:space="preserve">from </w:t>
+      </w:r>
+      <w:hyperlink r:id="rId9" w:history="1">
+        <w:r>
+          <w:rPr>
+            <w:rStyle w:val="Hyperlink"/>
+          </w:rPr>
+          <w:t>here</w:t>
+        </w:r>
+      </w:hyperlink>
+      <w:r>
+        <w:t>.</w:t>
+      </w:r>
+    </w:p>
+    <w:p>
+      <w:pPr>
+        <w:pStyle w:val="Heading1"/>
+      </w:pPr>
+      <w:r>
         <w:t>FRC Game Tools</w:t>
       </w:r>
       <w:r>
@@ -786,7 +834,7 @@
       <w:r>
         <w:t xml:space="preserve">ou can download and install the FRC Game Tools </w:t>
       </w:r>
-      <w:hyperlink r:id="rId9" w:anchor="479842" w:history="1">
+      <w:hyperlink r:id="rId10" w:anchor="479842" w:history="1">
         <w:r>
           <w:rPr>
             <w:rStyle w:val="Hyperlink"/>
@@ -1051,12 +1099,64 @@
       <w:r>
         <w:t>(</w:t>
       </w:r>
-      <w:r>
-        <w:t>https://copperforge.cc/files/dev/vendordeps/LibCu-latest.json</w:t>
-      </w:r>
+      <w:hyperlink r:id="rId11" w:history="1">
+        <w:r>
+          <w:rPr>
+            <w:rStyle w:val="Hyperlink"/>
+          </w:rPr>
+          <w:t>https://copperforge.cc/files/dev/vendordeps/LibCu-latest.json</w:t>
+        </w:r>
+      </w:hyperlink>
       <w:r>
         <w:t>)</w:t>
       </w:r>
+    </w:p>
+    <w:p>
+      <w:pPr>
+        <w:tabs>
+          <w:tab w:val="num" w:pos="720"/>
+        </w:tabs>
+        <w:spacing w:after="0" w:line="240" w:lineRule="auto"/>
+        <w:textAlignment w:val="baseline"/>
+      </w:pPr>
+      <w:r>
+        <w:lastRenderedPageBreak/>
+        <w:t>3</w:t>
+      </w:r>
+      <w:r>
+        <w:rPr>
+          <w:vertAlign w:val="superscript"/>
+        </w:rPr>
+        <w:t>rd</w:t>
+      </w:r>
+      <w:r>
+        <w:t xml:space="preserve">-Party Vendor Libraries are installed per project, meaning they are installed for a particular project. If you have cloned the </w:t>
+      </w:r>
+      <w:proofErr w:type="spellStart"/>
+      <w:r>
+        <w:t>FrcTemplate</w:t>
+      </w:r>
+      <w:proofErr w:type="spellEnd"/>
+      <w:r>
+        <w:t xml:space="preserve"> project, the vendor libraries from the above list are already installed and checked into GitHub for the </w:t>
+      </w:r>
+      <w:proofErr w:type="spellStart"/>
+      <w:r>
+        <w:t>FrcTempalte</w:t>
+      </w:r>
+      <w:proofErr w:type="spellEnd"/>
+      <w:r>
+        <w:t xml:space="preserve"> project. In other words, by cloning the project, you already have the required Vendor Libraries you need. Nevertheless, the instructions for installing these libraries are included below for your reference if you ever want to install some other vendor libraries.</w:t>
+      </w:r>
+    </w:p>
+    <w:p>
+      <w:pPr>
+        <w:tabs>
+          <w:tab w:val="num" w:pos="720"/>
+        </w:tabs>
+        <w:spacing w:after="0" w:line="240" w:lineRule="auto"/>
+        <w:textAlignment w:val="baseline"/>
+      </w:pPr>
     </w:p>
     <w:p>
       <w:r>
@@ -1086,7 +1186,7 @@
                     </pic:cNvPicPr>
                   </pic:nvPicPr>
                   <pic:blipFill>
-                    <a:blip r:embed="rId10" cstate="print">
+                    <a:blip r:embed="rId12" cstate="print">
                       <a:extLst>
                         <a:ext uri="{28A0092B-C50C-407E-A947-70E740481C1C}">
                           <a14:useLocalDpi xmlns:a14="http://schemas.microsoft.com/office/drawing/2010/main" val="0"/>
@@ -1120,7 +1220,6 @@
     </w:p>
     <w:p>
       <w:r>
-        <w:lastRenderedPageBreak/>
         <w:t>Then select “</w:t>
       </w:r>
       <w:proofErr w:type="spellStart"/>
@@ -1134,6 +1233,9 @@
     </w:p>
     <w:p>
       <w:r>
+        <w:rPr>
+          <w:noProof/>
+        </w:rPr>
         <w:drawing>
           <wp:inline distT="0" distB="0" distL="0" distR="0" wp14:anchorId="2D2F0AB2" wp14:editId="71700E3F">
             <wp:extent cx="5943600" cy="1313815"/>
@@ -1150,7 +1252,7 @@
                     <pic:cNvPicPr/>
                   </pic:nvPicPr>
                   <pic:blipFill>
-                    <a:blip r:embed="rId11"/>
+                    <a:blip r:embed="rId13"/>
                     <a:stretch>
                       <a:fillRect/>
                     </a:stretch>
@@ -1178,6 +1280,9 @@
     </w:p>
     <w:p>
       <w:r>
+        <w:rPr>
+          <w:noProof/>
+        </w:rPr>
         <w:drawing>
           <wp:inline distT="0" distB="0" distL="0" distR="0" wp14:anchorId="7B32E9E7" wp14:editId="1DF126EC">
             <wp:extent cx="5943600" cy="1513840"/>
@@ -1194,7 +1299,7 @@
                     <pic:cNvPicPr/>
                   </pic:nvPicPr>
                   <pic:blipFill>
-                    <a:blip r:embed="rId12"/>
+                    <a:blip r:embed="rId14"/>
                     <a:stretch>
                       <a:fillRect/>
                     </a:stretch>
@@ -1248,6 +1353,9 @@
     </w:p>
     <w:p>
       <w:r>
+        <w:rPr>
+          <w:noProof/>
+        </w:rPr>
         <w:drawing>
           <wp:inline distT="0" distB="0" distL="0" distR="0" wp14:anchorId="26FCA582" wp14:editId="28D01347">
             <wp:extent cx="5943600" cy="511810"/>
@@ -1264,7 +1372,7 @@
                     <pic:cNvPicPr/>
                   </pic:nvPicPr>
                   <pic:blipFill>
-                    <a:blip r:embed="rId13"/>
+                    <a:blip r:embed="rId15"/>
                     <a:stretch>
                       <a:fillRect/>
                     </a:stretch>

</xml_diff>